<commit_message>
Added others lab activity in lab 6.
</commit_message>
<xml_diff>
--- a/Lab 6/Lab module 6.docx
+++ b/Lab 6/Lab module 6.docx
@@ -7,7 +7,9 @@
         <w:pStyle w:val="BodyText"/>
         <w:spacing w:before="2"/>
         <w:rPr>
+          <w:rFonts w:eastAsiaTheme="minorEastAsia" w:hint="eastAsia"/>
           <w:sz w:val="14"/>
+          <w:lang w:eastAsia="zh-CN"/>
         </w:rPr>
       </w:pPr>
     </w:p>
@@ -452,6 +454,7 @@
       <w:r>
         <w:rPr>
           <w:rFonts w:eastAsiaTheme="minorEastAsia"/>
+          <w:noProof/>
           <w:lang w:eastAsia="zh-CN"/>
         </w:rPr>
         <w:drawing>
@@ -585,7 +588,7 @@
     <w:p>
       <w:pPr>
         <w:rPr>
-          <w:rFonts w:eastAsiaTheme="minorEastAsia" w:hint="eastAsia"/>
+          <w:rFonts w:eastAsiaTheme="minorEastAsia"/>
           <w:noProof/>
           <w:lang w:eastAsia="zh-CN"/>
         </w:rPr>
@@ -602,7 +605,7 @@
     <w:p>
       <w:pPr>
         <w:rPr>
-          <w:rFonts w:eastAsiaTheme="minorEastAsia" w:hint="eastAsia"/>
+          <w:rFonts w:eastAsiaTheme="minorEastAsia"/>
           <w:noProof/>
           <w:lang w:eastAsia="zh-CN"/>
         </w:rPr>
@@ -1044,16 +1047,17 @@
       <w:pPr>
         <w:spacing w:line="480" w:lineRule="auto"/>
         <w:rPr>
-          <w:rFonts w:eastAsiaTheme="minorEastAsia" w:hint="eastAsia"/>
-          <w:b/>
-          <w:sz w:val="36"/>
-          <w:lang w:eastAsia="zh-CN"/>
-        </w:rPr>
-      </w:pPr>
-      <w:r>
-        <w:rPr>
-          <w:rFonts w:eastAsiaTheme="minorEastAsia"/>
-          <w:b/>
+          <w:rFonts w:eastAsiaTheme="minorEastAsia"/>
+          <w:b/>
+          <w:sz w:val="36"/>
+          <w:lang w:eastAsia="zh-CN"/>
+        </w:rPr>
+      </w:pPr>
+      <w:r>
+        <w:rPr>
+          <w:rFonts w:eastAsiaTheme="minorEastAsia"/>
+          <w:b/>
+          <w:noProof/>
           <w:sz w:val="36"/>
           <w:lang w:eastAsia="zh-CN"/>
         </w:rPr>
@@ -1236,6 +1240,7 @@
         <w:rPr>
           <w:rFonts w:eastAsiaTheme="minorEastAsia"/>
           <w:bCs/>
+          <w:noProof/>
           <w:sz w:val="24"/>
           <w:szCs w:val="24"/>
           <w:lang w:eastAsia="zh-CN"/>
@@ -1314,6 +1319,7 @@
         <w:rPr>
           <w:rFonts w:eastAsiaTheme="minorEastAsia"/>
           <w:bCs/>
+          <w:noProof/>
           <w:sz w:val="24"/>
           <w:szCs w:val="24"/>
           <w:lang w:eastAsia="zh-CN"/>
@@ -1403,17 +1409,18 @@
       <w:pPr>
         <w:spacing w:line="480" w:lineRule="auto"/>
         <w:rPr>
-          <w:rFonts w:eastAsiaTheme="minorEastAsia" w:hint="eastAsia"/>
-          <w:bCs/>
-          <w:sz w:val="24"/>
-          <w:szCs w:val="24"/>
-          <w:lang w:eastAsia="zh-CN"/>
-        </w:rPr>
-      </w:pPr>
-      <w:r>
-        <w:rPr>
-          <w:rFonts w:eastAsiaTheme="minorEastAsia"/>
-          <w:bCs/>
+          <w:rFonts w:eastAsiaTheme="minorEastAsia"/>
+          <w:bCs/>
+          <w:sz w:val="24"/>
+          <w:szCs w:val="24"/>
+          <w:lang w:eastAsia="zh-CN"/>
+        </w:rPr>
+      </w:pPr>
+      <w:r>
+        <w:rPr>
+          <w:rFonts w:eastAsiaTheme="minorEastAsia"/>
+          <w:bCs/>
+          <w:noProof/>
           <w:sz w:val="24"/>
           <w:szCs w:val="24"/>
           <w:lang w:eastAsia="zh-CN"/>
@@ -1596,6 +1603,7 @@
         <w:rPr>
           <w:rFonts w:eastAsiaTheme="minorEastAsia"/>
           <w:bCs/>
+          <w:noProof/>
           <w:sz w:val="24"/>
           <w:szCs w:val="24"/>
           <w:lang w:eastAsia="zh-CN"/>
@@ -1768,6 +1776,7 @@
         <w:rPr>
           <w:rFonts w:eastAsiaTheme="minorEastAsia"/>
           <w:bCs/>
+          <w:noProof/>
           <w:sz w:val="24"/>
           <w:szCs w:val="24"/>
           <w:u w:val="single"/>
@@ -1825,16 +1834,17 @@
       <w:pPr>
         <w:spacing w:line="480" w:lineRule="auto"/>
         <w:rPr>
-          <w:rFonts w:eastAsiaTheme="minorEastAsia" w:hint="eastAsia"/>
-          <w:b/>
-          <w:sz w:val="36"/>
-          <w:lang w:eastAsia="zh-CN"/>
-        </w:rPr>
-      </w:pPr>
-      <w:r>
-        <w:rPr>
-          <w:rFonts w:eastAsiaTheme="minorEastAsia"/>
-          <w:b/>
+          <w:rFonts w:eastAsiaTheme="minorEastAsia"/>
+          <w:b/>
+          <w:sz w:val="36"/>
+          <w:lang w:eastAsia="zh-CN"/>
+        </w:rPr>
+      </w:pPr>
+      <w:r>
+        <w:rPr>
+          <w:rFonts w:eastAsiaTheme="minorEastAsia"/>
+          <w:b/>
+          <w:noProof/>
           <w:sz w:val="36"/>
           <w:lang w:eastAsia="zh-CN"/>
         </w:rPr>
@@ -1912,18 +1922,18 @@
       <w:pPr>
         <w:spacing w:line="480" w:lineRule="auto"/>
         <w:rPr>
-          <w:rFonts w:eastAsiaTheme="minorEastAsia" w:hint="eastAsia"/>
-          <w:b/>
-          <w:sz w:val="36"/>
-          <w:lang w:eastAsia="zh-CN"/>
-        </w:rPr>
-      </w:pPr>
-    </w:p>
-    <w:p>
-      <w:pPr>
-        <w:spacing w:line="480" w:lineRule="auto"/>
-        <w:rPr>
-          <w:rFonts w:eastAsiaTheme="minorEastAsia" w:hint="eastAsia"/>
+          <w:rFonts w:eastAsiaTheme="minorEastAsia"/>
+          <w:b/>
+          <w:sz w:val="36"/>
+          <w:lang w:eastAsia="zh-CN"/>
+        </w:rPr>
+      </w:pPr>
+    </w:p>
+    <w:p>
+      <w:pPr>
+        <w:spacing w:line="480" w:lineRule="auto"/>
+        <w:rPr>
+          <w:rFonts w:eastAsiaTheme="minorEastAsia"/>
           <w:b/>
           <w:sz w:val="36"/>
           <w:lang w:eastAsia="zh-CN"/>
@@ -2006,6 +2016,7 @@
         <w:rPr>
           <w:rFonts w:eastAsiaTheme="minorEastAsia"/>
           <w:bCs/>
+          <w:noProof/>
           <w:sz w:val="24"/>
           <w:szCs w:val="24"/>
           <w:lang w:eastAsia="zh-CN"/>
@@ -2228,6 +2239,7 @@
         <w:rPr>
           <w:rFonts w:eastAsiaTheme="minorEastAsia"/>
           <w:b/>
+          <w:noProof/>
           <w:sz w:val="36"/>
           <w:lang w:eastAsia="zh-CN"/>
         </w:rPr>
@@ -2267,15 +2279,6 @@
           </wp:inline>
         </w:drawing>
       </w:r>
-      <w:r>
-        <w:rPr>
-          <w:rFonts w:eastAsiaTheme="minorEastAsia" w:hint="eastAsia"/>
-          <w:b/>
-          <w:sz w:val="36"/>
-          <w:lang w:eastAsia="zh-CN"/>
-        </w:rPr>
-        <w:t>s</w:t>
-      </w:r>
     </w:p>
     <w:p>
       <w:pPr>
@@ -2346,43 +2349,43 @@
       <w:pPr>
         <w:spacing w:line="480" w:lineRule="auto"/>
         <w:rPr>
-          <w:rFonts w:eastAsiaTheme="minorEastAsia" w:hint="eastAsia"/>
-          <w:bCs/>
-          <w:sz w:val="24"/>
-          <w:szCs w:val="24"/>
-          <w:lang w:eastAsia="zh-CN"/>
-        </w:rPr>
-      </w:pPr>
-    </w:p>
-    <w:p>
-      <w:pPr>
-        <w:spacing w:line="480" w:lineRule="auto"/>
-        <w:rPr>
-          <w:rFonts w:eastAsiaTheme="minorEastAsia"/>
-          <w:bCs/>
-          <w:sz w:val="24"/>
-          <w:szCs w:val="24"/>
-          <w:lang w:eastAsia="zh-CN"/>
-        </w:rPr>
-      </w:pPr>
-    </w:p>
-    <w:p>
-      <w:pPr>
-        <w:spacing w:line="480" w:lineRule="auto"/>
-        <w:rPr>
-          <w:rFonts w:eastAsiaTheme="minorEastAsia"/>
-          <w:bCs/>
-          <w:sz w:val="24"/>
-          <w:szCs w:val="24"/>
-          <w:lang w:eastAsia="zh-CN"/>
-        </w:rPr>
-      </w:pPr>
-    </w:p>
-    <w:p>
-      <w:pPr>
-        <w:spacing w:line="480" w:lineRule="auto"/>
-        <w:rPr>
-          <w:rFonts w:eastAsiaTheme="minorEastAsia" w:hint="eastAsia"/>
+          <w:rFonts w:eastAsiaTheme="minorEastAsia"/>
+          <w:bCs/>
+          <w:sz w:val="24"/>
+          <w:szCs w:val="24"/>
+          <w:lang w:eastAsia="zh-CN"/>
+        </w:rPr>
+      </w:pPr>
+    </w:p>
+    <w:p>
+      <w:pPr>
+        <w:spacing w:line="480" w:lineRule="auto"/>
+        <w:rPr>
+          <w:rFonts w:eastAsiaTheme="minorEastAsia"/>
+          <w:bCs/>
+          <w:sz w:val="24"/>
+          <w:szCs w:val="24"/>
+          <w:lang w:eastAsia="zh-CN"/>
+        </w:rPr>
+      </w:pPr>
+    </w:p>
+    <w:p>
+      <w:pPr>
+        <w:spacing w:line="480" w:lineRule="auto"/>
+        <w:rPr>
+          <w:rFonts w:eastAsiaTheme="minorEastAsia"/>
+          <w:bCs/>
+          <w:sz w:val="24"/>
+          <w:szCs w:val="24"/>
+          <w:lang w:eastAsia="zh-CN"/>
+        </w:rPr>
+      </w:pPr>
+    </w:p>
+    <w:p>
+      <w:pPr>
+        <w:spacing w:line="480" w:lineRule="auto"/>
+        <w:rPr>
+          <w:rFonts w:eastAsiaTheme="minorEastAsia"/>
           <w:bCs/>
           <w:sz w:val="24"/>
           <w:szCs w:val="24"/>
@@ -2459,17 +2462,18 @@
       <w:pPr>
         <w:spacing w:line="480" w:lineRule="auto"/>
         <w:rPr>
-          <w:rFonts w:eastAsiaTheme="minorEastAsia" w:hint="eastAsia"/>
-          <w:bCs/>
-          <w:sz w:val="24"/>
-          <w:szCs w:val="24"/>
-          <w:lang w:eastAsia="zh-CN"/>
-        </w:rPr>
-      </w:pPr>
-      <w:r>
-        <w:rPr>
-          <w:rFonts w:eastAsiaTheme="minorEastAsia"/>
-          <w:bCs/>
+          <w:rFonts w:eastAsiaTheme="minorEastAsia"/>
+          <w:bCs/>
+          <w:sz w:val="24"/>
+          <w:szCs w:val="24"/>
+          <w:lang w:eastAsia="zh-CN"/>
+        </w:rPr>
+      </w:pPr>
+      <w:r>
+        <w:rPr>
+          <w:rFonts w:eastAsiaTheme="minorEastAsia"/>
+          <w:bCs/>
+          <w:noProof/>
           <w:sz w:val="24"/>
           <w:szCs w:val="24"/>
           <w:lang w:eastAsia="zh-CN"/>
@@ -2669,6 +2673,7 @@
         <w:rPr>
           <w:rFonts w:eastAsiaTheme="minorEastAsia"/>
           <w:b/>
+          <w:noProof/>
           <w:sz w:val="36"/>
           <w:szCs w:val="36"/>
           <w:lang w:eastAsia="zh-CN"/>
@@ -2822,7 +2827,7 @@
       <w:pPr>
         <w:spacing w:line="480" w:lineRule="auto"/>
         <w:rPr>
-          <w:rFonts w:eastAsiaTheme="minorEastAsia" w:hint="eastAsia"/>
+          <w:rFonts w:eastAsiaTheme="minorEastAsia"/>
           <w:bCs/>
           <w:sz w:val="24"/>
           <w:szCs w:val="24"/>
@@ -2877,7 +2882,7 @@
       <w:pPr>
         <w:spacing w:line="480" w:lineRule="auto"/>
         <w:rPr>
-          <w:rFonts w:eastAsiaTheme="minorEastAsia" w:hint="eastAsia"/>
+          <w:rFonts w:eastAsiaTheme="minorEastAsia"/>
           <w:bCs/>
           <w:sz w:val="24"/>
           <w:szCs w:val="24"/>
@@ -2904,24 +2909,205 @@
           <w:lang w:eastAsia="zh-CN"/>
         </w:rPr>
       </w:pPr>
-    </w:p>
-    <w:p>
-      <w:pPr>
-        <w:spacing w:line="480" w:lineRule="auto"/>
-        <w:rPr>
-          <w:rFonts w:eastAsiaTheme="minorEastAsia"/>
-          <w:bCs/>
-          <w:sz w:val="24"/>
-          <w:szCs w:val="24"/>
-          <w:lang w:eastAsia="zh-CN"/>
-        </w:rPr>
-      </w:pPr>
-    </w:p>
-    <w:p>
-      <w:pPr>
-        <w:spacing w:line="480" w:lineRule="auto"/>
-        <w:rPr>
-          <w:rFonts w:eastAsiaTheme="minorEastAsia" w:hint="eastAsia"/>
+      <w:r>
+        <w:rPr>
+          <w:rFonts w:eastAsiaTheme="minorEastAsia"/>
+          <w:bCs/>
+          <w:sz w:val="24"/>
+          <w:szCs w:val="24"/>
+          <w:lang w:eastAsia="zh-CN"/>
+        </w:rPr>
+        <w:drawing>
+          <wp:inline distT="0" distB="0" distL="0" distR="0" wp14:anchorId="5AA77506" wp14:editId="6E4602C8">
+            <wp:extent cx="5268060" cy="7392432"/>
+            <wp:effectExtent l="0" t="0" r="8890" b="0"/>
+            <wp:docPr id="117256388" name="Picture 1" descr="A screenshot of a computer program&#10;&#10;AI-generated content may be incorrect."/>
+            <wp:cNvGraphicFramePr>
+              <a:graphicFrameLocks xmlns:a="http://schemas.openxmlformats.org/drawingml/2006/main" noChangeAspect="1"/>
+            </wp:cNvGraphicFramePr>
+            <a:graphic xmlns:a="http://schemas.openxmlformats.org/drawingml/2006/main">
+              <a:graphicData uri="http://schemas.openxmlformats.org/drawingml/2006/picture">
+                <pic:pic xmlns:pic="http://schemas.openxmlformats.org/drawingml/2006/picture">
+                  <pic:nvPicPr>
+                    <pic:cNvPr id="117256388" name="Picture 1" descr="A screenshot of a computer program&#10;&#10;AI-generated content may be incorrect."/>
+                    <pic:cNvPicPr/>
+                  </pic:nvPicPr>
+                  <pic:blipFill>
+                    <a:blip r:embed="rId21"/>
+                    <a:stretch>
+                      <a:fillRect/>
+                    </a:stretch>
+                  </pic:blipFill>
+                  <pic:spPr>
+                    <a:xfrm>
+                      <a:off x="0" y="0"/>
+                      <a:ext cx="5268060" cy="7392432"/>
+                    </a:xfrm>
+                    <a:prstGeom prst="rect">
+                      <a:avLst/>
+                    </a:prstGeom>
+                  </pic:spPr>
+                </pic:pic>
+              </a:graphicData>
+            </a:graphic>
+          </wp:inline>
+        </w:drawing>
+      </w:r>
+      <w:r>
+        <w:rPr>
+          <w:rFonts w:eastAsiaTheme="minorEastAsia"/>
+          <w:bCs/>
+          <w:sz w:val="24"/>
+          <w:szCs w:val="24"/>
+          <w:lang w:eastAsia="zh-CN"/>
+        </w:rPr>
+        <w:lastRenderedPageBreak/>
+        <w:drawing>
+          <wp:inline distT="0" distB="0" distL="0" distR="0" wp14:anchorId="3FBAB3AD" wp14:editId="1053FDFC">
+            <wp:extent cx="5731510" cy="3051810"/>
+            <wp:effectExtent l="0" t="0" r="2540" b="0"/>
+            <wp:docPr id="612844796" name="Picture 1" descr="A screen shot of a computer program&#10;&#10;AI-generated content may be incorrect."/>
+            <wp:cNvGraphicFramePr>
+              <a:graphicFrameLocks xmlns:a="http://schemas.openxmlformats.org/drawingml/2006/main" noChangeAspect="1"/>
+            </wp:cNvGraphicFramePr>
+            <a:graphic xmlns:a="http://schemas.openxmlformats.org/drawingml/2006/main">
+              <a:graphicData uri="http://schemas.openxmlformats.org/drawingml/2006/picture">
+                <pic:pic xmlns:pic="http://schemas.openxmlformats.org/drawingml/2006/picture">
+                  <pic:nvPicPr>
+                    <pic:cNvPr id="612844796" name="Picture 1" descr="A screen shot of a computer program&#10;&#10;AI-generated content may be incorrect."/>
+                    <pic:cNvPicPr/>
+                  </pic:nvPicPr>
+                  <pic:blipFill>
+                    <a:blip r:embed="rId22"/>
+                    <a:stretch>
+                      <a:fillRect/>
+                    </a:stretch>
+                  </pic:blipFill>
+                  <pic:spPr>
+                    <a:xfrm>
+                      <a:off x="0" y="0"/>
+                      <a:ext cx="5731510" cy="3051810"/>
+                    </a:xfrm>
+                    <a:prstGeom prst="rect">
+                      <a:avLst/>
+                    </a:prstGeom>
+                  </pic:spPr>
+                </pic:pic>
+              </a:graphicData>
+            </a:graphic>
+          </wp:inline>
+        </w:drawing>
+      </w:r>
+    </w:p>
+    <w:p>
+      <w:pPr>
+        <w:spacing w:line="480" w:lineRule="auto"/>
+        <w:rPr>
+          <w:rFonts w:eastAsiaTheme="minorEastAsia" w:hint="eastAsia"/>
+          <w:bCs/>
+          <w:sz w:val="24"/>
+          <w:szCs w:val="24"/>
+          <w:u w:val="single"/>
+          <w:lang w:eastAsia="zh-CN"/>
+        </w:rPr>
+      </w:pPr>
+      <w:r>
+        <w:rPr>
+          <w:rFonts w:eastAsiaTheme="minorEastAsia" w:hint="eastAsia"/>
+          <w:bCs/>
+          <w:sz w:val="24"/>
+          <w:szCs w:val="24"/>
+          <w:u w:val="single"/>
+          <w:lang w:eastAsia="zh-CN"/>
+        </w:rPr>
+        <w:t>Multiplication-table.js</w:t>
+      </w:r>
+    </w:p>
+    <w:p>
+      <w:pPr>
+        <w:spacing w:line="480" w:lineRule="auto"/>
+        <w:rPr>
+          <w:rFonts w:eastAsiaTheme="minorEastAsia" w:hint="eastAsia"/>
+          <w:bCs/>
+          <w:sz w:val="24"/>
+          <w:szCs w:val="24"/>
+          <w:lang w:eastAsia="zh-CN"/>
+        </w:rPr>
+      </w:pPr>
+      <w:r>
+        <w:rPr>
+          <w:rFonts w:eastAsiaTheme="minorEastAsia"/>
+          <w:bCs/>
+          <w:sz w:val="24"/>
+          <w:szCs w:val="24"/>
+          <w:lang w:eastAsia="zh-CN"/>
+        </w:rPr>
+        <w:drawing>
+          <wp:inline distT="0" distB="0" distL="0" distR="0" wp14:anchorId="0F4BE890" wp14:editId="763EA0A5">
+            <wp:extent cx="5731510" cy="4443730"/>
+            <wp:effectExtent l="0" t="0" r="2540" b="0"/>
+            <wp:docPr id="461488269" name="Picture 1" descr="A screen shot of a computer program&#10;&#10;AI-generated content may be incorrect."/>
+            <wp:cNvGraphicFramePr>
+              <a:graphicFrameLocks xmlns:a="http://schemas.openxmlformats.org/drawingml/2006/main" noChangeAspect="1"/>
+            </wp:cNvGraphicFramePr>
+            <a:graphic xmlns:a="http://schemas.openxmlformats.org/drawingml/2006/main">
+              <a:graphicData uri="http://schemas.openxmlformats.org/drawingml/2006/picture">
+                <pic:pic xmlns:pic="http://schemas.openxmlformats.org/drawingml/2006/picture">
+                  <pic:nvPicPr>
+                    <pic:cNvPr id="461488269" name="Picture 1" descr="A screen shot of a computer program&#10;&#10;AI-generated content may be incorrect."/>
+                    <pic:cNvPicPr/>
+                  </pic:nvPicPr>
+                  <pic:blipFill>
+                    <a:blip r:embed="rId23"/>
+                    <a:stretch>
+                      <a:fillRect/>
+                    </a:stretch>
+                  </pic:blipFill>
+                  <pic:spPr>
+                    <a:xfrm>
+                      <a:off x="0" y="0"/>
+                      <a:ext cx="5731510" cy="4443730"/>
+                    </a:xfrm>
+                    <a:prstGeom prst="rect">
+                      <a:avLst/>
+                    </a:prstGeom>
+                  </pic:spPr>
+                </pic:pic>
+              </a:graphicData>
+            </a:graphic>
+          </wp:inline>
+        </w:drawing>
+      </w:r>
+    </w:p>
+    <w:p>
+      <w:pPr>
+        <w:spacing w:line="480" w:lineRule="auto"/>
+        <w:rPr>
+          <w:rFonts w:eastAsiaTheme="minorEastAsia"/>
+          <w:bCs/>
+          <w:sz w:val="24"/>
+          <w:szCs w:val="24"/>
+          <w:lang w:eastAsia="zh-CN"/>
+        </w:rPr>
+      </w:pPr>
+    </w:p>
+    <w:p>
+      <w:pPr>
+        <w:spacing w:line="480" w:lineRule="auto"/>
+        <w:rPr>
+          <w:rFonts w:eastAsiaTheme="minorEastAsia" w:hint="eastAsia"/>
+          <w:bCs/>
+          <w:sz w:val="24"/>
+          <w:szCs w:val="24"/>
+          <w:lang w:eastAsia="zh-CN"/>
+        </w:rPr>
+      </w:pPr>
+    </w:p>
+    <w:p>
+      <w:pPr>
+        <w:spacing w:line="480" w:lineRule="auto"/>
+        <w:rPr>
+          <w:rFonts w:eastAsiaTheme="minorEastAsia"/>
           <w:bCs/>
           <w:sz w:val="24"/>
           <w:szCs w:val="24"/>
@@ -2934,6 +3120,7 @@
           <w:noProof/>
           <w:lang w:eastAsia="zh-CN"/>
         </w:rPr>
+        <w:lastRenderedPageBreak/>
         <w:t>Output</w:t>
       </w:r>
       <w:r>
@@ -2956,6 +3143,50 @@
           <w:lang w:eastAsia="zh-CN"/>
         </w:rPr>
       </w:pPr>
+      <w:r>
+        <w:rPr>
+          <w:rFonts w:eastAsiaTheme="minorEastAsia"/>
+          <w:bCs/>
+          <w:sz w:val="24"/>
+          <w:szCs w:val="24"/>
+          <w:lang w:eastAsia="zh-CN"/>
+        </w:rPr>
+        <w:drawing>
+          <wp:inline distT="0" distB="0" distL="0" distR="0" wp14:anchorId="26505D46" wp14:editId="0541EB82">
+            <wp:extent cx="5731510" cy="3044190"/>
+            <wp:effectExtent l="0" t="0" r="2540" b="3810"/>
+            <wp:docPr id="1920134198" name="Picture 1" descr="A screenshot of a computer&#10;&#10;AI-generated content may be incorrect."/>
+            <wp:cNvGraphicFramePr>
+              <a:graphicFrameLocks xmlns:a="http://schemas.openxmlformats.org/drawingml/2006/main" noChangeAspect="1"/>
+            </wp:cNvGraphicFramePr>
+            <a:graphic xmlns:a="http://schemas.openxmlformats.org/drawingml/2006/main">
+              <a:graphicData uri="http://schemas.openxmlformats.org/drawingml/2006/picture">
+                <pic:pic xmlns:pic="http://schemas.openxmlformats.org/drawingml/2006/picture">
+                  <pic:nvPicPr>
+                    <pic:cNvPr id="1920134198" name="Picture 1" descr="A screenshot of a computer&#10;&#10;AI-generated content may be incorrect."/>
+                    <pic:cNvPicPr/>
+                  </pic:nvPicPr>
+                  <pic:blipFill>
+                    <a:blip r:embed="rId24"/>
+                    <a:stretch>
+                      <a:fillRect/>
+                    </a:stretch>
+                  </pic:blipFill>
+                  <pic:spPr>
+                    <a:xfrm>
+                      <a:off x="0" y="0"/>
+                      <a:ext cx="5731510" cy="3044190"/>
+                    </a:xfrm>
+                    <a:prstGeom prst="rect">
+                      <a:avLst/>
+                    </a:prstGeom>
+                  </pic:spPr>
+                </pic:pic>
+              </a:graphicData>
+            </a:graphic>
+          </wp:inline>
+        </w:drawing>
+      </w:r>
     </w:p>
     <w:p>
       <w:pPr>
@@ -3119,66 +3350,904 @@
         <w:spacing w:line="480" w:lineRule="auto"/>
         <w:rPr>
           <w:rFonts w:eastAsiaTheme="minorEastAsia"/>
-          <w:bCs/>
-          <w:sz w:val="24"/>
-          <w:szCs w:val="24"/>
-          <w:lang w:eastAsia="zh-CN"/>
-        </w:rPr>
-      </w:pPr>
-    </w:p>
-    <w:p>
-      <w:pPr>
-        <w:spacing w:line="480" w:lineRule="auto"/>
-        <w:rPr>
-          <w:rFonts w:eastAsiaTheme="minorEastAsia"/>
-          <w:bCs/>
-          <w:sz w:val="24"/>
-          <w:szCs w:val="24"/>
-          <w:lang w:eastAsia="zh-CN"/>
-        </w:rPr>
-      </w:pPr>
-    </w:p>
-    <w:p>
-      <w:pPr>
-        <w:spacing w:line="480" w:lineRule="auto"/>
-        <w:rPr>
-          <w:rFonts w:eastAsiaTheme="minorEastAsia" w:hint="eastAsia"/>
-          <w:bCs/>
-          <w:sz w:val="24"/>
-          <w:szCs w:val="24"/>
-          <w:lang w:eastAsia="zh-CN"/>
-        </w:rPr>
-      </w:pPr>
-    </w:p>
-    <w:p>
-      <w:pPr>
-        <w:spacing w:line="480" w:lineRule="auto"/>
-        <w:rPr>
-          <w:rFonts w:eastAsiaTheme="minorEastAsia"/>
-          <w:bCs/>
-          <w:sz w:val="24"/>
-          <w:szCs w:val="24"/>
-          <w:lang w:eastAsia="zh-CN"/>
-        </w:rPr>
-      </w:pPr>
-    </w:p>
-    <w:p>
-      <w:pPr>
-        <w:spacing w:line="480" w:lineRule="auto"/>
-        <w:rPr>
-          <w:rFonts w:eastAsiaTheme="minorEastAsia"/>
-          <w:bCs/>
-          <w:sz w:val="24"/>
-          <w:szCs w:val="24"/>
-          <w:lang w:eastAsia="zh-CN"/>
-        </w:rPr>
-      </w:pPr>
-    </w:p>
-    <w:p>
-      <w:pPr>
-        <w:spacing w:line="480" w:lineRule="auto"/>
-        <w:rPr>
-          <w:rFonts w:eastAsiaTheme="minorEastAsia"/>
+          <w:b/>
+          <w:sz w:val="36"/>
+          <w:lang w:eastAsia="zh-CN"/>
+        </w:rPr>
+      </w:pPr>
+      <w:r>
+        <w:rPr>
+          <w:rFonts w:eastAsiaTheme="minorEastAsia" w:hint="eastAsia"/>
+          <w:b/>
+          <w:sz w:val="36"/>
+          <w:lang w:eastAsia="zh-CN"/>
+        </w:rPr>
+        <w:lastRenderedPageBreak/>
+        <w:t>Activity 6</w:t>
+      </w:r>
+      <w:r>
+        <w:rPr>
+          <w:rFonts w:eastAsiaTheme="minorEastAsia"/>
+          <w:b/>
+          <w:sz w:val="36"/>
+          <w:lang w:eastAsia="zh-CN"/>
+        </w:rPr>
+        <w:t>.</w:t>
+      </w:r>
+      <w:r>
+        <w:rPr>
+          <w:rFonts w:eastAsiaTheme="minorEastAsia" w:hint="eastAsia"/>
+          <w:b/>
+          <w:sz w:val="36"/>
+          <w:lang w:eastAsia="zh-CN"/>
+        </w:rPr>
+        <w:t>10</w:t>
+      </w:r>
+      <w:r>
+        <w:rPr>
+          <w:rFonts w:eastAsiaTheme="minorEastAsia" w:hint="eastAsia"/>
+          <w:b/>
+          <w:sz w:val="36"/>
+          <w:lang w:eastAsia="zh-CN"/>
+        </w:rPr>
+        <w:t>.1</w:t>
+      </w:r>
+    </w:p>
+    <w:p>
+      <w:pPr>
+        <w:spacing w:line="480" w:lineRule="auto"/>
+        <w:rPr>
+          <w:rFonts w:eastAsiaTheme="minorEastAsia"/>
+          <w:bCs/>
+          <w:sz w:val="24"/>
+          <w:szCs w:val="24"/>
+          <w:lang w:eastAsia="zh-CN"/>
+        </w:rPr>
+      </w:pPr>
+      <w:r>
+        <w:rPr>
+          <w:rFonts w:eastAsiaTheme="minorEastAsia" w:hint="eastAsia"/>
+          <w:bCs/>
+          <w:sz w:val="24"/>
+          <w:szCs w:val="24"/>
+          <w:lang w:eastAsia="zh-CN"/>
+        </w:rPr>
+        <w:t>Output:</w:t>
+      </w:r>
+    </w:p>
+    <w:p>
+      <w:pPr>
+        <w:spacing w:line="480" w:lineRule="auto"/>
+        <w:rPr>
+          <w:rFonts w:eastAsiaTheme="minorEastAsia"/>
+          <w:bCs/>
+          <w:sz w:val="24"/>
+          <w:szCs w:val="24"/>
+          <w:lang w:eastAsia="zh-CN"/>
+        </w:rPr>
+      </w:pPr>
+      <w:r>
+        <w:rPr>
+          <w:rFonts w:eastAsiaTheme="minorEastAsia"/>
+          <w:bCs/>
+          <w:sz w:val="24"/>
+          <w:szCs w:val="24"/>
+          <w:lang w:eastAsia="zh-CN"/>
+        </w:rPr>
+        <w:drawing>
+          <wp:inline distT="0" distB="0" distL="0" distR="0" wp14:anchorId="3EEA3906" wp14:editId="64300D6B">
+            <wp:extent cx="5731510" cy="4898390"/>
+            <wp:effectExtent l="0" t="0" r="2540" b="0"/>
+            <wp:docPr id="1450966013" name="Picture 1" descr="A screenshot of a computer&#10;&#10;AI-generated content may be incorrect."/>
+            <wp:cNvGraphicFramePr>
+              <a:graphicFrameLocks xmlns:a="http://schemas.openxmlformats.org/drawingml/2006/main" noChangeAspect="1"/>
+            </wp:cNvGraphicFramePr>
+            <a:graphic xmlns:a="http://schemas.openxmlformats.org/drawingml/2006/main">
+              <a:graphicData uri="http://schemas.openxmlformats.org/drawingml/2006/picture">
+                <pic:pic xmlns:pic="http://schemas.openxmlformats.org/drawingml/2006/picture">
+                  <pic:nvPicPr>
+                    <pic:cNvPr id="1450966013" name="Picture 1" descr="A screenshot of a computer&#10;&#10;AI-generated content may be incorrect."/>
+                    <pic:cNvPicPr/>
+                  </pic:nvPicPr>
+                  <pic:blipFill>
+                    <a:blip r:embed="rId25"/>
+                    <a:stretch>
+                      <a:fillRect/>
+                    </a:stretch>
+                  </pic:blipFill>
+                  <pic:spPr>
+                    <a:xfrm>
+                      <a:off x="0" y="0"/>
+                      <a:ext cx="5731510" cy="4898390"/>
+                    </a:xfrm>
+                    <a:prstGeom prst="rect">
+                      <a:avLst/>
+                    </a:prstGeom>
+                  </pic:spPr>
+                </pic:pic>
+              </a:graphicData>
+            </a:graphic>
+          </wp:inline>
+        </w:drawing>
+      </w:r>
+    </w:p>
+    <w:p>
+      <w:pPr>
+        <w:spacing w:line="480" w:lineRule="auto"/>
+        <w:rPr>
+          <w:rFonts w:eastAsiaTheme="minorEastAsia" w:hint="eastAsia"/>
+          <w:bCs/>
+          <w:sz w:val="24"/>
+          <w:szCs w:val="24"/>
+          <w:lang w:eastAsia="zh-CN"/>
+        </w:rPr>
+      </w:pPr>
+      <w:r>
+        <w:rPr>
+          <w:rFonts w:eastAsiaTheme="minorEastAsia"/>
+          <w:bCs/>
+          <w:sz w:val="24"/>
+          <w:szCs w:val="24"/>
+          <w:lang w:eastAsia="zh-CN"/>
+        </w:rPr>
+        <w:drawing>
+          <wp:inline distT="0" distB="0" distL="0" distR="0" wp14:anchorId="52436359" wp14:editId="6B6CDE12">
+            <wp:extent cx="3400900" cy="1600423"/>
+            <wp:effectExtent l="0" t="0" r="9525" b="0"/>
+            <wp:docPr id="736177662" name="Picture 1" descr="A close-up of a line&#10;&#10;AI-generated content may be incorrect."/>
+            <wp:cNvGraphicFramePr>
+              <a:graphicFrameLocks xmlns:a="http://schemas.openxmlformats.org/drawingml/2006/main" noChangeAspect="1"/>
+            </wp:cNvGraphicFramePr>
+            <a:graphic xmlns:a="http://schemas.openxmlformats.org/drawingml/2006/main">
+              <a:graphicData uri="http://schemas.openxmlformats.org/drawingml/2006/picture">
+                <pic:pic xmlns:pic="http://schemas.openxmlformats.org/drawingml/2006/picture">
+                  <pic:nvPicPr>
+                    <pic:cNvPr id="736177662" name="Picture 1" descr="A close-up of a line&#10;&#10;AI-generated content may be incorrect."/>
+                    <pic:cNvPicPr/>
+                  </pic:nvPicPr>
+                  <pic:blipFill>
+                    <a:blip r:embed="rId26"/>
+                    <a:stretch>
+                      <a:fillRect/>
+                    </a:stretch>
+                  </pic:blipFill>
+                  <pic:spPr>
+                    <a:xfrm>
+                      <a:off x="0" y="0"/>
+                      <a:ext cx="3400900" cy="1600423"/>
+                    </a:xfrm>
+                    <a:prstGeom prst="rect">
+                      <a:avLst/>
+                    </a:prstGeom>
+                  </pic:spPr>
+                </pic:pic>
+              </a:graphicData>
+            </a:graphic>
+          </wp:inline>
+        </w:drawing>
+      </w:r>
+    </w:p>
+    <w:p>
+      <w:pPr>
+        <w:spacing w:line="480" w:lineRule="auto"/>
+        <w:rPr>
+          <w:rFonts w:eastAsiaTheme="minorEastAsia"/>
+          <w:bCs/>
+          <w:sz w:val="24"/>
+          <w:szCs w:val="24"/>
+          <w:lang w:eastAsia="zh-CN"/>
+        </w:rPr>
+      </w:pPr>
+    </w:p>
+    <w:p>
+      <w:pPr>
+        <w:spacing w:line="480" w:lineRule="auto"/>
+        <w:rPr>
+          <w:rFonts w:eastAsiaTheme="minorEastAsia"/>
+          <w:bCs/>
+          <w:sz w:val="24"/>
+          <w:szCs w:val="24"/>
+          <w:lang w:eastAsia="zh-CN"/>
+        </w:rPr>
+      </w:pPr>
+    </w:p>
+    <w:p>
+      <w:pPr>
+        <w:spacing w:line="480" w:lineRule="auto"/>
+        <w:rPr>
+          <w:rFonts w:eastAsiaTheme="minorEastAsia"/>
+          <w:bCs/>
+          <w:sz w:val="24"/>
+          <w:szCs w:val="24"/>
+          <w:lang w:eastAsia="zh-CN"/>
+        </w:rPr>
+      </w:pPr>
+    </w:p>
+    <w:p>
+      <w:pPr>
+        <w:spacing w:line="480" w:lineRule="auto"/>
+        <w:rPr>
+          <w:rFonts w:eastAsiaTheme="minorEastAsia"/>
+          <w:b/>
+          <w:sz w:val="36"/>
+          <w:lang w:eastAsia="zh-CN"/>
+        </w:rPr>
+      </w:pPr>
+      <w:r>
+        <w:rPr>
+          <w:rFonts w:eastAsiaTheme="minorEastAsia" w:hint="eastAsia"/>
+          <w:b/>
+          <w:sz w:val="36"/>
+          <w:lang w:eastAsia="zh-CN"/>
+        </w:rPr>
+        <w:lastRenderedPageBreak/>
+        <w:t>Activity 6</w:t>
+      </w:r>
+      <w:r>
+        <w:rPr>
+          <w:rFonts w:eastAsiaTheme="minorEastAsia"/>
+          <w:b/>
+          <w:sz w:val="36"/>
+          <w:lang w:eastAsia="zh-CN"/>
+        </w:rPr>
+        <w:t>.</w:t>
+      </w:r>
+      <w:r>
+        <w:rPr>
+          <w:rFonts w:eastAsiaTheme="minorEastAsia" w:hint="eastAsia"/>
+          <w:b/>
+          <w:sz w:val="36"/>
+          <w:lang w:eastAsia="zh-CN"/>
+        </w:rPr>
+        <w:t>10.</w:t>
+      </w:r>
+      <w:r>
+        <w:rPr>
+          <w:rFonts w:eastAsiaTheme="minorEastAsia" w:hint="eastAsia"/>
+          <w:b/>
+          <w:sz w:val="36"/>
+          <w:lang w:eastAsia="zh-CN"/>
+        </w:rPr>
+        <w:t>2</w:t>
+      </w:r>
+    </w:p>
+    <w:p>
+      <w:pPr>
+        <w:spacing w:line="480" w:lineRule="auto"/>
+        <w:rPr>
+          <w:rFonts w:eastAsiaTheme="minorEastAsia"/>
+          <w:bCs/>
+          <w:sz w:val="24"/>
+          <w:szCs w:val="24"/>
+          <w:lang w:eastAsia="zh-CN"/>
+        </w:rPr>
+      </w:pPr>
+      <w:r>
+        <w:rPr>
+          <w:rFonts w:eastAsiaTheme="minorEastAsia" w:hint="eastAsia"/>
+          <w:bCs/>
+          <w:sz w:val="24"/>
+          <w:szCs w:val="24"/>
+          <w:lang w:eastAsia="zh-CN"/>
+        </w:rPr>
+        <w:t>Output:</w:t>
+      </w:r>
+    </w:p>
+    <w:p>
+      <w:pPr>
+        <w:spacing w:line="480" w:lineRule="auto"/>
+        <w:rPr>
+          <w:noProof/>
+        </w:rPr>
+      </w:pPr>
+      <w:r>
+        <w:rPr>
+          <w:rFonts w:eastAsiaTheme="minorEastAsia"/>
+          <w:bCs/>
+          <w:sz w:val="24"/>
+          <w:szCs w:val="24"/>
+          <w:lang w:eastAsia="zh-CN"/>
+        </w:rPr>
+        <w:drawing>
+          <wp:inline distT="0" distB="0" distL="0" distR="0" wp14:anchorId="63CAC783" wp14:editId="07D230ED">
+            <wp:extent cx="5731510" cy="4639310"/>
+            <wp:effectExtent l="0" t="0" r="2540" b="8890"/>
+            <wp:docPr id="1124642408" name="Picture 1" descr="A screenshot of a computer&#10;&#10;AI-generated content may be incorrect."/>
+            <wp:cNvGraphicFramePr>
+              <a:graphicFrameLocks xmlns:a="http://schemas.openxmlformats.org/drawingml/2006/main" noChangeAspect="1"/>
+            </wp:cNvGraphicFramePr>
+            <a:graphic xmlns:a="http://schemas.openxmlformats.org/drawingml/2006/main">
+              <a:graphicData uri="http://schemas.openxmlformats.org/drawingml/2006/picture">
+                <pic:pic xmlns:pic="http://schemas.openxmlformats.org/drawingml/2006/picture">
+                  <pic:nvPicPr>
+                    <pic:cNvPr id="1124642408" name="Picture 1" descr="A screenshot of a computer&#10;&#10;AI-generated content may be incorrect."/>
+                    <pic:cNvPicPr/>
+                  </pic:nvPicPr>
+                  <pic:blipFill>
+                    <a:blip r:embed="rId27"/>
+                    <a:stretch>
+                      <a:fillRect/>
+                    </a:stretch>
+                  </pic:blipFill>
+                  <pic:spPr>
+                    <a:xfrm>
+                      <a:off x="0" y="0"/>
+                      <a:ext cx="5731510" cy="4639310"/>
+                    </a:xfrm>
+                    <a:prstGeom prst="rect">
+                      <a:avLst/>
+                    </a:prstGeom>
+                  </pic:spPr>
+                </pic:pic>
+              </a:graphicData>
+            </a:graphic>
+          </wp:inline>
+        </w:drawing>
+      </w:r>
+      <w:r>
+        <w:rPr>
+          <w:noProof/>
+        </w:rPr>
+        <w:t xml:space="preserve"> </w:t>
+      </w:r>
+      <w:r>
+        <w:rPr>
+          <w:rFonts w:eastAsiaTheme="minorEastAsia"/>
+          <w:bCs/>
+          <w:sz w:val="24"/>
+          <w:szCs w:val="24"/>
+          <w:lang w:eastAsia="zh-CN"/>
+        </w:rPr>
+        <w:lastRenderedPageBreak/>
+        <w:drawing>
+          <wp:inline distT="0" distB="0" distL="0" distR="0" wp14:anchorId="082217CD" wp14:editId="7DB80972">
+            <wp:extent cx="5731510" cy="4394835"/>
+            <wp:effectExtent l="0" t="0" r="2540" b="5715"/>
+            <wp:docPr id="297522797" name="Picture 1" descr="A screenshot of a computer&#10;&#10;AI-generated content may be incorrect."/>
+            <wp:cNvGraphicFramePr>
+              <a:graphicFrameLocks xmlns:a="http://schemas.openxmlformats.org/drawingml/2006/main" noChangeAspect="1"/>
+            </wp:cNvGraphicFramePr>
+            <a:graphic xmlns:a="http://schemas.openxmlformats.org/drawingml/2006/main">
+              <a:graphicData uri="http://schemas.openxmlformats.org/drawingml/2006/picture">
+                <pic:pic xmlns:pic="http://schemas.openxmlformats.org/drawingml/2006/picture">
+                  <pic:nvPicPr>
+                    <pic:cNvPr id="297522797" name="Picture 1" descr="A screenshot of a computer&#10;&#10;AI-generated content may be incorrect."/>
+                    <pic:cNvPicPr/>
+                  </pic:nvPicPr>
+                  <pic:blipFill>
+                    <a:blip r:embed="rId28"/>
+                    <a:stretch>
+                      <a:fillRect/>
+                    </a:stretch>
+                  </pic:blipFill>
+                  <pic:spPr>
+                    <a:xfrm>
+                      <a:off x="0" y="0"/>
+                      <a:ext cx="5731510" cy="4394835"/>
+                    </a:xfrm>
+                    <a:prstGeom prst="rect">
+                      <a:avLst/>
+                    </a:prstGeom>
+                  </pic:spPr>
+                </pic:pic>
+              </a:graphicData>
+            </a:graphic>
+          </wp:inline>
+        </w:drawing>
+      </w:r>
+    </w:p>
+    <w:p>
+      <w:pPr>
+        <w:spacing w:line="480" w:lineRule="auto"/>
+        <w:rPr>
+          <w:rFonts w:eastAsiaTheme="minorEastAsia"/>
+          <w:bCs/>
+          <w:sz w:val="24"/>
+          <w:szCs w:val="24"/>
+          <w:lang w:val="en-MY" w:eastAsia="zh-CN"/>
+        </w:rPr>
+      </w:pPr>
+      <w:r>
+        <w:rPr>
+          <w:rFonts w:eastAsiaTheme="minorEastAsia"/>
+          <w:bCs/>
+          <w:sz w:val="24"/>
+          <w:szCs w:val="24"/>
+          <w:lang w:eastAsia="zh-CN"/>
+        </w:rPr>
+        <w:lastRenderedPageBreak/>
+        <w:drawing>
+          <wp:inline distT="0" distB="0" distL="0" distR="0" wp14:anchorId="490E7189" wp14:editId="651770BF">
+            <wp:extent cx="5731510" cy="5070475"/>
+            <wp:effectExtent l="0" t="0" r="2540" b="0"/>
+            <wp:docPr id="928949943" name="Picture 1" descr="A screenshot of a computer&#10;&#10;AI-generated content may be incorrect."/>
+            <wp:cNvGraphicFramePr>
+              <a:graphicFrameLocks xmlns:a="http://schemas.openxmlformats.org/drawingml/2006/main" noChangeAspect="1"/>
+            </wp:cNvGraphicFramePr>
+            <a:graphic xmlns:a="http://schemas.openxmlformats.org/drawingml/2006/main">
+              <a:graphicData uri="http://schemas.openxmlformats.org/drawingml/2006/picture">
+                <pic:pic xmlns:pic="http://schemas.openxmlformats.org/drawingml/2006/picture">
+                  <pic:nvPicPr>
+                    <pic:cNvPr id="928949943" name="Picture 1" descr="A screenshot of a computer&#10;&#10;AI-generated content may be incorrect."/>
+                    <pic:cNvPicPr/>
+                  </pic:nvPicPr>
+                  <pic:blipFill>
+                    <a:blip r:embed="rId29"/>
+                    <a:stretch>
+                      <a:fillRect/>
+                    </a:stretch>
+                  </pic:blipFill>
+                  <pic:spPr>
+                    <a:xfrm>
+                      <a:off x="0" y="0"/>
+                      <a:ext cx="5731510" cy="5070475"/>
+                    </a:xfrm>
+                    <a:prstGeom prst="rect">
+                      <a:avLst/>
+                    </a:prstGeom>
+                  </pic:spPr>
+                </pic:pic>
+              </a:graphicData>
+            </a:graphic>
+          </wp:inline>
+        </w:drawing>
+      </w:r>
+    </w:p>
+    <w:p>
+      <w:pPr>
+        <w:spacing w:line="480" w:lineRule="auto"/>
+        <w:rPr>
+          <w:rFonts w:eastAsiaTheme="minorEastAsia"/>
+          <w:bCs/>
+          <w:sz w:val="24"/>
+          <w:szCs w:val="24"/>
+          <w:lang w:val="en-MY" w:eastAsia="zh-CN"/>
+        </w:rPr>
+      </w:pPr>
+      <w:r>
+        <w:rPr>
+          <w:rFonts w:eastAsiaTheme="minorEastAsia"/>
+          <w:bCs/>
+          <w:sz w:val="24"/>
+          <w:szCs w:val="24"/>
+          <w:lang w:val="en-MY" w:eastAsia="zh-CN"/>
+        </w:rPr>
+        <w:lastRenderedPageBreak/>
+        <w:drawing>
+          <wp:inline distT="0" distB="0" distL="0" distR="0" wp14:anchorId="193C6925" wp14:editId="540179BF">
+            <wp:extent cx="5731510" cy="4655820"/>
+            <wp:effectExtent l="0" t="0" r="2540" b="0"/>
+            <wp:docPr id="1079159366" name="Picture 1" descr="A screenshot of a computer&#10;&#10;AI-generated content may be incorrect."/>
+            <wp:cNvGraphicFramePr>
+              <a:graphicFrameLocks xmlns:a="http://schemas.openxmlformats.org/drawingml/2006/main" noChangeAspect="1"/>
+            </wp:cNvGraphicFramePr>
+            <a:graphic xmlns:a="http://schemas.openxmlformats.org/drawingml/2006/main">
+              <a:graphicData uri="http://schemas.openxmlformats.org/drawingml/2006/picture">
+                <pic:pic xmlns:pic="http://schemas.openxmlformats.org/drawingml/2006/picture">
+                  <pic:nvPicPr>
+                    <pic:cNvPr id="1079159366" name="Picture 1" descr="A screenshot of a computer&#10;&#10;AI-generated content may be incorrect."/>
+                    <pic:cNvPicPr/>
+                  </pic:nvPicPr>
+                  <pic:blipFill>
+                    <a:blip r:embed="rId30"/>
+                    <a:stretch>
+                      <a:fillRect/>
+                    </a:stretch>
+                  </pic:blipFill>
+                  <pic:spPr>
+                    <a:xfrm>
+                      <a:off x="0" y="0"/>
+                      <a:ext cx="5731510" cy="4655820"/>
+                    </a:xfrm>
+                    <a:prstGeom prst="rect">
+                      <a:avLst/>
+                    </a:prstGeom>
+                  </pic:spPr>
+                </pic:pic>
+              </a:graphicData>
+            </a:graphic>
+          </wp:inline>
+        </w:drawing>
+      </w:r>
+    </w:p>
+    <w:p>
+      <w:pPr>
+        <w:spacing w:line="480" w:lineRule="auto"/>
+        <w:rPr>
+          <w:rFonts w:eastAsiaTheme="minorEastAsia"/>
+          <w:bCs/>
+          <w:sz w:val="24"/>
+          <w:szCs w:val="24"/>
+          <w:lang w:val="en-MY" w:eastAsia="zh-CN"/>
+        </w:rPr>
+      </w:pPr>
+    </w:p>
+    <w:p>
+      <w:pPr>
+        <w:spacing w:line="480" w:lineRule="auto"/>
+        <w:rPr>
+          <w:rFonts w:eastAsiaTheme="minorEastAsia"/>
+          <w:bCs/>
+          <w:sz w:val="24"/>
+          <w:szCs w:val="24"/>
+          <w:lang w:val="en-MY" w:eastAsia="zh-CN"/>
+        </w:rPr>
+      </w:pPr>
+    </w:p>
+    <w:p>
+      <w:pPr>
+        <w:spacing w:line="480" w:lineRule="auto"/>
+        <w:rPr>
+          <w:rFonts w:eastAsiaTheme="minorEastAsia"/>
+          <w:bCs/>
+          <w:sz w:val="24"/>
+          <w:szCs w:val="24"/>
+          <w:lang w:val="en-MY" w:eastAsia="zh-CN"/>
+        </w:rPr>
+      </w:pPr>
+    </w:p>
+    <w:p>
+      <w:pPr>
+        <w:spacing w:line="480" w:lineRule="auto"/>
+        <w:rPr>
+          <w:rFonts w:eastAsiaTheme="minorEastAsia"/>
+          <w:bCs/>
+          <w:sz w:val="24"/>
+          <w:szCs w:val="24"/>
+          <w:lang w:val="en-MY" w:eastAsia="zh-CN"/>
+        </w:rPr>
+      </w:pPr>
+    </w:p>
+    <w:p>
+      <w:pPr>
+        <w:spacing w:line="480" w:lineRule="auto"/>
+        <w:rPr>
+          <w:rFonts w:eastAsiaTheme="minorEastAsia"/>
+          <w:bCs/>
+          <w:sz w:val="24"/>
+          <w:szCs w:val="24"/>
+          <w:lang w:val="en-MY" w:eastAsia="zh-CN"/>
+        </w:rPr>
+      </w:pPr>
+    </w:p>
+    <w:p>
+      <w:pPr>
+        <w:spacing w:line="480" w:lineRule="auto"/>
+        <w:rPr>
+          <w:rFonts w:eastAsiaTheme="minorEastAsia"/>
+          <w:bCs/>
+          <w:sz w:val="24"/>
+          <w:szCs w:val="24"/>
+          <w:lang w:val="en-MY" w:eastAsia="zh-CN"/>
+        </w:rPr>
+      </w:pPr>
+    </w:p>
+    <w:p>
+      <w:pPr>
+        <w:spacing w:line="480" w:lineRule="auto"/>
+        <w:rPr>
+          <w:rFonts w:eastAsiaTheme="minorEastAsia"/>
+          <w:bCs/>
+          <w:sz w:val="24"/>
+          <w:szCs w:val="24"/>
+          <w:lang w:val="en-MY" w:eastAsia="zh-CN"/>
+        </w:rPr>
+      </w:pPr>
+    </w:p>
+    <w:p>
+      <w:pPr>
+        <w:spacing w:line="480" w:lineRule="auto"/>
+        <w:rPr>
+          <w:rFonts w:eastAsiaTheme="minorEastAsia"/>
+          <w:bCs/>
+          <w:sz w:val="24"/>
+          <w:szCs w:val="24"/>
+          <w:lang w:val="en-MY" w:eastAsia="zh-CN"/>
+        </w:rPr>
+      </w:pPr>
+    </w:p>
+    <w:p>
+      <w:pPr>
+        <w:spacing w:line="480" w:lineRule="auto"/>
+        <w:rPr>
+          <w:rFonts w:eastAsiaTheme="minorEastAsia"/>
+          <w:bCs/>
+          <w:sz w:val="24"/>
+          <w:szCs w:val="24"/>
+          <w:lang w:val="en-MY" w:eastAsia="zh-CN"/>
+        </w:rPr>
+      </w:pPr>
+    </w:p>
+    <w:p>
+      <w:pPr>
+        <w:spacing w:line="480" w:lineRule="auto"/>
+        <w:rPr>
+          <w:rFonts w:eastAsiaTheme="minorEastAsia"/>
+          <w:bCs/>
+          <w:sz w:val="24"/>
+          <w:szCs w:val="24"/>
+          <w:lang w:val="en-MY" w:eastAsia="zh-CN"/>
+        </w:rPr>
+      </w:pPr>
+    </w:p>
+    <w:p>
+      <w:pPr>
+        <w:spacing w:line="480" w:lineRule="auto"/>
+        <w:rPr>
+          <w:rFonts w:eastAsiaTheme="minorEastAsia"/>
+          <w:b/>
+          <w:sz w:val="36"/>
+          <w:lang w:val="en-MY" w:eastAsia="zh-CN"/>
+        </w:rPr>
+      </w:pPr>
+      <w:r>
+        <w:rPr>
+          <w:rFonts w:eastAsiaTheme="minorEastAsia" w:hint="eastAsia"/>
+          <w:b/>
+          <w:sz w:val="36"/>
+          <w:lang w:eastAsia="zh-CN"/>
+        </w:rPr>
+        <w:lastRenderedPageBreak/>
+        <w:t>Activity 6</w:t>
+      </w:r>
+      <w:r>
+        <w:rPr>
+          <w:rFonts w:eastAsiaTheme="minorEastAsia"/>
+          <w:b/>
+          <w:sz w:val="36"/>
+          <w:lang w:eastAsia="zh-CN"/>
+        </w:rPr>
+        <w:t>.</w:t>
+      </w:r>
+      <w:r>
+        <w:rPr>
+          <w:rFonts w:eastAsiaTheme="minorEastAsia" w:hint="eastAsia"/>
+          <w:b/>
+          <w:sz w:val="36"/>
+          <w:lang w:eastAsia="zh-CN"/>
+        </w:rPr>
+        <w:t>1</w:t>
+      </w:r>
+      <w:r>
+        <w:rPr>
+          <w:rFonts w:eastAsiaTheme="minorEastAsia"/>
+          <w:b/>
+          <w:sz w:val="36"/>
+          <w:lang w:eastAsia="zh-CN"/>
+        </w:rPr>
+        <w:t>1</w:t>
+      </w:r>
+    </w:p>
+    <w:p>
+      <w:pPr>
+        <w:spacing w:line="480" w:lineRule="auto"/>
+        <w:rPr>
+          <w:rFonts w:eastAsiaTheme="minorEastAsia"/>
+          <w:bCs/>
+          <w:sz w:val="24"/>
+          <w:szCs w:val="24"/>
+          <w:lang w:val="en-MY" w:eastAsia="zh-CN"/>
+        </w:rPr>
+      </w:pPr>
+      <w:r>
+        <w:rPr>
+          <w:rFonts w:eastAsiaTheme="minorEastAsia"/>
+          <w:bCs/>
+          <w:sz w:val="24"/>
+          <w:szCs w:val="24"/>
+          <w:lang w:val="en-MY" w:eastAsia="zh-CN"/>
+        </w:rPr>
+        <w:t>Output:</w:t>
+      </w:r>
+    </w:p>
+    <w:p>
+      <w:pPr>
+        <w:spacing w:line="480" w:lineRule="auto"/>
+        <w:rPr>
+          <w:rFonts w:eastAsiaTheme="minorEastAsia" w:hint="eastAsia"/>
+          <w:bCs/>
+          <w:sz w:val="24"/>
+          <w:szCs w:val="24"/>
+          <w:lang w:val="en-MY" w:eastAsia="zh-CN"/>
+        </w:rPr>
+      </w:pPr>
+      <w:r>
+        <w:rPr>
+          <w:rFonts w:eastAsiaTheme="minorEastAsia"/>
+          <w:bCs/>
+          <w:sz w:val="24"/>
+          <w:szCs w:val="24"/>
+          <w:lang w:val="en-MY" w:eastAsia="zh-CN"/>
+        </w:rPr>
+        <w:drawing>
+          <wp:inline distT="0" distB="0" distL="0" distR="0" wp14:anchorId="51BB667C" wp14:editId="13908D99">
+            <wp:extent cx="5731510" cy="4647565"/>
+            <wp:effectExtent l="0" t="0" r="2540" b="635"/>
+            <wp:docPr id="1130118333" name="Picture 1" descr="A screenshot of a game&#10;&#10;AI-generated content may be incorrect."/>
+            <wp:cNvGraphicFramePr>
+              <a:graphicFrameLocks xmlns:a="http://schemas.openxmlformats.org/drawingml/2006/main" noChangeAspect="1"/>
+            </wp:cNvGraphicFramePr>
+            <a:graphic xmlns:a="http://schemas.openxmlformats.org/drawingml/2006/main">
+              <a:graphicData uri="http://schemas.openxmlformats.org/drawingml/2006/picture">
+                <pic:pic xmlns:pic="http://schemas.openxmlformats.org/drawingml/2006/picture">
+                  <pic:nvPicPr>
+                    <pic:cNvPr id="1130118333" name="Picture 1" descr="A screenshot of a game&#10;&#10;AI-generated content may be incorrect."/>
+                    <pic:cNvPicPr/>
+                  </pic:nvPicPr>
+                  <pic:blipFill>
+                    <a:blip r:embed="rId31"/>
+                    <a:stretch>
+                      <a:fillRect/>
+                    </a:stretch>
+                  </pic:blipFill>
+                  <pic:spPr>
+                    <a:xfrm>
+                      <a:off x="0" y="0"/>
+                      <a:ext cx="5731510" cy="4647565"/>
+                    </a:xfrm>
+                    <a:prstGeom prst="rect">
+                      <a:avLst/>
+                    </a:prstGeom>
+                  </pic:spPr>
+                </pic:pic>
+              </a:graphicData>
+            </a:graphic>
+          </wp:inline>
+        </w:drawing>
+      </w:r>
+      <w:r>
+        <w:rPr>
+          <w:noProof/>
+        </w:rPr>
+        <w:t xml:space="preserve"> </w:t>
+      </w:r>
+      <w:r>
+        <w:rPr>
+          <w:rFonts w:eastAsiaTheme="minorEastAsia"/>
+          <w:bCs/>
+          <w:sz w:val="24"/>
+          <w:szCs w:val="24"/>
+          <w:lang w:val="en-MY" w:eastAsia="zh-CN"/>
+        </w:rPr>
+        <w:lastRenderedPageBreak/>
+        <w:drawing>
+          <wp:inline distT="0" distB="0" distL="0" distR="0" wp14:anchorId="54D98914" wp14:editId="4910416F">
+            <wp:extent cx="5731510" cy="5125085"/>
+            <wp:effectExtent l="0" t="0" r="2540" b="0"/>
+            <wp:docPr id="1444582510" name="Picture 1" descr="A screenshot of a game&#10;&#10;AI-generated content may be incorrect."/>
+            <wp:cNvGraphicFramePr>
+              <a:graphicFrameLocks xmlns:a="http://schemas.openxmlformats.org/drawingml/2006/main" noChangeAspect="1"/>
+            </wp:cNvGraphicFramePr>
+            <a:graphic xmlns:a="http://schemas.openxmlformats.org/drawingml/2006/main">
+              <a:graphicData uri="http://schemas.openxmlformats.org/drawingml/2006/picture">
+                <pic:pic xmlns:pic="http://schemas.openxmlformats.org/drawingml/2006/picture">
+                  <pic:nvPicPr>
+                    <pic:cNvPr id="1444582510" name="Picture 1" descr="A screenshot of a game&#10;&#10;AI-generated content may be incorrect."/>
+                    <pic:cNvPicPr/>
+                  </pic:nvPicPr>
+                  <pic:blipFill>
+                    <a:blip r:embed="rId32"/>
+                    <a:stretch>
+                      <a:fillRect/>
+                    </a:stretch>
+                  </pic:blipFill>
+                  <pic:spPr>
+                    <a:xfrm>
+                      <a:off x="0" y="0"/>
+                      <a:ext cx="5731510" cy="5125085"/>
+                    </a:xfrm>
+                    <a:prstGeom prst="rect">
+                      <a:avLst/>
+                    </a:prstGeom>
+                  </pic:spPr>
+                </pic:pic>
+              </a:graphicData>
+            </a:graphic>
+          </wp:inline>
+        </w:drawing>
+      </w:r>
+    </w:p>
+    <w:p>
+      <w:pPr>
+        <w:spacing w:line="480" w:lineRule="auto"/>
+        <w:rPr>
+          <w:rFonts w:eastAsiaTheme="minorEastAsia"/>
+          <w:bCs/>
+          <w:sz w:val="24"/>
+          <w:szCs w:val="24"/>
+          <w:lang w:eastAsia="zh-CN"/>
+        </w:rPr>
+      </w:pPr>
+    </w:p>
+    <w:p>
+      <w:pPr>
+        <w:spacing w:line="480" w:lineRule="auto"/>
+        <w:rPr>
+          <w:rFonts w:eastAsiaTheme="minorEastAsia"/>
+          <w:bCs/>
+          <w:sz w:val="24"/>
+          <w:szCs w:val="24"/>
+          <w:lang w:eastAsia="zh-CN"/>
+        </w:rPr>
+      </w:pPr>
+    </w:p>
+    <w:p>
+      <w:pPr>
+        <w:spacing w:line="480" w:lineRule="auto"/>
+        <w:rPr>
+          <w:rFonts w:eastAsiaTheme="minorEastAsia"/>
+          <w:bCs/>
+          <w:sz w:val="24"/>
+          <w:szCs w:val="24"/>
+          <w:lang w:eastAsia="zh-CN"/>
+        </w:rPr>
+      </w:pPr>
+    </w:p>
+    <w:p>
+      <w:pPr>
+        <w:spacing w:line="480" w:lineRule="auto"/>
+        <w:rPr>
+          <w:rFonts w:eastAsiaTheme="minorEastAsia"/>
+          <w:bCs/>
+          <w:sz w:val="24"/>
+          <w:szCs w:val="24"/>
+          <w:lang w:eastAsia="zh-CN"/>
+        </w:rPr>
+      </w:pPr>
+    </w:p>
+    <w:p>
+      <w:pPr>
+        <w:spacing w:line="480" w:lineRule="auto"/>
+        <w:rPr>
+          <w:rFonts w:eastAsiaTheme="minorEastAsia"/>
+          <w:bCs/>
+          <w:sz w:val="24"/>
+          <w:szCs w:val="24"/>
+          <w:lang w:eastAsia="zh-CN"/>
+        </w:rPr>
+      </w:pPr>
+    </w:p>
+    <w:p>
+      <w:pPr>
+        <w:spacing w:line="480" w:lineRule="auto"/>
+        <w:rPr>
+          <w:rFonts w:eastAsiaTheme="minorEastAsia"/>
+          <w:bCs/>
+          <w:sz w:val="24"/>
+          <w:szCs w:val="24"/>
+          <w:lang w:eastAsia="zh-CN"/>
+        </w:rPr>
+      </w:pPr>
+    </w:p>
+    <w:p>
+      <w:pPr>
+        <w:spacing w:line="480" w:lineRule="auto"/>
+        <w:rPr>
+          <w:rFonts w:eastAsiaTheme="minorEastAsia"/>
+          <w:bCs/>
+          <w:sz w:val="24"/>
+          <w:szCs w:val="24"/>
+          <w:lang w:eastAsia="zh-CN"/>
+        </w:rPr>
+      </w:pPr>
+    </w:p>
+    <w:p>
+      <w:pPr>
+        <w:spacing w:line="480" w:lineRule="auto"/>
+        <w:rPr>
+          <w:rFonts w:eastAsiaTheme="minorEastAsia" w:hint="eastAsia"/>
+          <w:bCs/>
+          <w:sz w:val="24"/>
+          <w:szCs w:val="24"/>
+          <w:lang w:eastAsia="zh-CN"/>
+        </w:rPr>
+      </w:pPr>
+    </w:p>
+    <w:p>
+      <w:pPr>
+        <w:spacing w:line="480" w:lineRule="auto"/>
+        <w:rPr>
+          <w:rFonts w:eastAsiaTheme="minorEastAsia" w:hint="eastAsia"/>
           <w:bCs/>
           <w:sz w:val="24"/>
           <w:szCs w:val="24"/>
@@ -3205,6 +4274,7 @@
           <w:szCs w:val="36"/>
           <w:lang w:eastAsia="zh-CN"/>
         </w:rPr>
+        <w:lastRenderedPageBreak/>
         <w:t>Lab exercise:</w:t>
       </w:r>
     </w:p>

</xml_diff>

<commit_message>
Create folder lab 7. Done until Activity 7.5 only.
</commit_message>
<xml_diff>
--- a/Lab 6/Lab module 6.docx
+++ b/Lab 6/Lab module 6.docx
@@ -1,6 +1,6 @@
 
 <file path=word/document.xml><?xml version="1.0" encoding="utf-8"?>
-<w:document xmlns:wpc="http://schemas.microsoft.com/office/word/2010/wordprocessingCanvas" xmlns:cx="http://schemas.microsoft.com/office/drawing/2014/chartex" xmlns:cx1="http://schemas.microsoft.com/office/drawing/2015/9/8/chartex" xmlns:cx2="http://schemas.microsoft.com/office/drawing/2015/10/21/chartex" xmlns:cx3="http://schemas.microsoft.com/office/drawing/2016/5/9/chartex" xmlns:cx4="http://schemas.microsoft.com/office/drawing/2016/5/10/chartex" xmlns:cx5="http://schemas.microsoft.com/office/drawing/2016/5/11/chartex" xmlns:cx6="http://schemas.microsoft.com/office/drawing/2016/5/12/chartex" xmlns:cx7="http://schemas.microsoft.com/office/drawing/2016/5/13/chartex" xmlns:cx8="http://schemas.microsoft.com/office/drawing/2016/5/14/chartex" xmlns:mc="http://schemas.openxmlformats.org/markup-compatibility/2006" xmlns:aink="http://schemas.microsoft.com/office/drawing/2016/ink" xmlns:am3d="http://schemas.microsoft.com/office/drawing/2017/model3d" xmlns:o="urn:schemas-microsoft-com:office:office" xmlns:oel="http://schemas.microsoft.com/office/2019/extlst" xmlns:r="http://schemas.openxmlformats.org/officeDocument/2006/relationships" xmlns:m="http://schemas.openxmlformats.org/officeDocument/2006/math" xmlns:v="urn:schemas-microsoft-com:vml" xmlns:wp14="http://schemas.microsoft.com/office/word/2010/wordprocessingDrawing" xmlns:wp="http://schemas.openxmlformats.org/drawingml/2006/wordprocessingDrawing" xmlns:w10="urn:schemas-microsoft-com:office:word" xmlns:w="http://schemas.openxmlformats.org/wordprocessingml/2006/main" xmlns:w14="http://schemas.microsoft.com/office/word/2010/wordml" xmlns:w15="http://schemas.microsoft.com/office/word/2012/wordml" xmlns:w16cex="http://schemas.microsoft.com/office/word/2018/wordml/cex" xmlns:w16cid="http://schemas.microsoft.com/office/word/2016/wordml/cid" xmlns:w16="http://schemas.microsoft.com/office/word/2018/wordml" xmlns:w16du="http://schemas.microsoft.com/office/word/2023/wordml/word16du" xmlns:w16sdtdh="http://schemas.microsoft.com/office/word/2020/wordml/sdtdatahash" xmlns:w16sdtfl="http://schemas.microsoft.com/office/word/2024/wordml/sdtformatlock" xmlns:w16se="http://schemas.microsoft.com/office/word/2015/wordml/symex" xmlns:wpg="http://schemas.microsoft.com/office/word/2010/wordprocessingGroup" xmlns:wpi="http://schemas.microsoft.com/office/word/2010/wordprocessingInk" xmlns:wne="http://schemas.microsoft.com/office/word/2006/wordml" xmlns:wps="http://schemas.microsoft.com/office/word/2010/wordprocessingShape" mc:Ignorable="w14 w15 w16se w16cid w16 w16cex w16sdtdh w16sdtfl w16du wp14">
+<w:document xmlns:wpc="http://schemas.microsoft.com/office/word/2010/wordprocessingCanvas" xmlns:cx="http://schemas.microsoft.com/office/drawing/2014/chartex" xmlns:cx1="http://schemas.microsoft.com/office/drawing/2015/9/8/chartex" xmlns:cx2="http://schemas.microsoft.com/office/drawing/2015/10/21/chartex" xmlns:cx3="http://schemas.microsoft.com/office/drawing/2016/5/9/chartex" xmlns:cx4="http://schemas.microsoft.com/office/drawing/2016/5/10/chartex" xmlns:cx5="http://schemas.microsoft.com/office/drawing/2016/5/11/chartex" xmlns:cx6="http://schemas.microsoft.com/office/drawing/2016/5/12/chartex" xmlns:cx7="http://schemas.microsoft.com/office/drawing/2016/5/13/chartex" xmlns:cx8="http://schemas.microsoft.com/office/drawing/2016/5/14/chartex" xmlns:mc="http://schemas.openxmlformats.org/markup-compatibility/2006" xmlns:aink="http://schemas.microsoft.com/office/drawing/2016/ink" xmlns:am3d="http://schemas.microsoft.com/office/drawing/2017/model3d" xmlns:o="urn:schemas-microsoft-com:office:office" xmlns:r="http://schemas.openxmlformats.org/officeDocument/2006/relationships" xmlns:m="http://schemas.openxmlformats.org/officeDocument/2006/math" xmlns:v="urn:schemas-microsoft-com:vml" xmlns:wp14="http://schemas.microsoft.com/office/word/2010/wordprocessingDrawing" xmlns:wp="http://schemas.openxmlformats.org/drawingml/2006/wordprocessingDrawing" xmlns:w10="urn:schemas-microsoft-com:office:word" xmlns:w="http://schemas.openxmlformats.org/wordprocessingml/2006/main" xmlns:w14="http://schemas.microsoft.com/office/word/2010/wordml" xmlns:w15="http://schemas.microsoft.com/office/word/2012/wordml" xmlns:w16cid="http://schemas.microsoft.com/office/word/2016/wordml/cid" xmlns:w16se="http://schemas.microsoft.com/office/word/2015/wordml/symex" xmlns:wpg="http://schemas.microsoft.com/office/word/2010/wordprocessingGroup" xmlns:wpi="http://schemas.microsoft.com/office/word/2010/wordprocessingInk" xmlns:wne="http://schemas.microsoft.com/office/word/2006/wordml" xmlns:wps="http://schemas.microsoft.com/office/word/2010/wordprocessingShape" mc:Ignorable="w14 w15 w16se w16cid wp14">
   <w:body>
     <w:p>
       <w:pPr>
@@ -174,7 +174,51 @@
           <w:szCs w:val="36"/>
           <w:lang w:eastAsia="zh-CN"/>
         </w:rPr>
-        <w:t>Antara Muka Laman Web</w:t>
+        <w:t xml:space="preserve">Antara </w:t>
+      </w:r>
+      <w:proofErr w:type="spellStart"/>
+      <w:r>
+        <w:rPr>
+          <w:rFonts w:asciiTheme="minorEastAsia" w:eastAsiaTheme="minorEastAsia" w:hAnsiTheme="minorEastAsia" w:hint="eastAsia"/>
+          <w:b/>
+          <w:sz w:val="44"/>
+          <w:szCs w:val="36"/>
+          <w:lang w:eastAsia="zh-CN"/>
+        </w:rPr>
+        <w:t>Muka</w:t>
+      </w:r>
+      <w:proofErr w:type="spellEnd"/>
+      <w:r>
+        <w:rPr>
+          <w:rFonts w:asciiTheme="minorEastAsia" w:eastAsiaTheme="minorEastAsia" w:hAnsiTheme="minorEastAsia" w:hint="eastAsia"/>
+          <w:b/>
+          <w:sz w:val="44"/>
+          <w:szCs w:val="36"/>
+          <w:lang w:eastAsia="zh-CN"/>
+        </w:rPr>
+        <w:t xml:space="preserve"> </w:t>
+      </w:r>
+      <w:proofErr w:type="spellStart"/>
+      <w:r>
+        <w:rPr>
+          <w:rFonts w:asciiTheme="minorEastAsia" w:eastAsiaTheme="minorEastAsia" w:hAnsiTheme="minorEastAsia" w:hint="eastAsia"/>
+          <w:b/>
+          <w:sz w:val="44"/>
+          <w:szCs w:val="36"/>
+          <w:lang w:eastAsia="zh-CN"/>
+        </w:rPr>
+        <w:t>Laman</w:t>
+      </w:r>
+      <w:proofErr w:type="spellEnd"/>
+      <w:r>
+        <w:rPr>
+          <w:rFonts w:asciiTheme="minorEastAsia" w:eastAsiaTheme="minorEastAsia" w:hAnsiTheme="minorEastAsia" w:hint="eastAsia"/>
+          <w:b/>
+          <w:sz w:val="44"/>
+          <w:szCs w:val="36"/>
+          <w:lang w:eastAsia="zh-CN"/>
+        </w:rPr>
+        <w:t xml:space="preserve"> Web</w:t>
       </w:r>
     </w:p>
     <w:p>
@@ -211,8 +255,10 @@
           <w:u w:val="single"/>
           <w:lang w:eastAsia="zh-CN"/>
         </w:rPr>
-        <w:t>5</w:t>
-      </w:r>
+        <w:t>6</w:t>
+      </w:r>
+      <w:bookmarkStart w:id="0" w:name="_GoBack"/>
+      <w:bookmarkEnd w:id="0"/>
     </w:p>
     <w:p>
       <w:pPr>
@@ -4335,6 +4381,7 @@
         <w:rPr>
           <w:rFonts w:eastAsiaTheme="minorEastAsia"/>
           <w:bCs/>
+          <w:noProof/>
           <w:sz w:val="24"/>
           <w:szCs w:val="24"/>
           <w:u w:val="single"/>
@@ -4400,7 +4447,7 @@
 </file>
 
 <file path=word/styles.xml><?xml version="1.0" encoding="utf-8"?>
-<w:styles xmlns:mc="http://schemas.openxmlformats.org/markup-compatibility/2006" xmlns:r="http://schemas.openxmlformats.org/officeDocument/2006/relationships" xmlns:w="http://schemas.openxmlformats.org/wordprocessingml/2006/main" xmlns:w14="http://schemas.microsoft.com/office/word/2010/wordml" xmlns:w15="http://schemas.microsoft.com/office/word/2012/wordml" xmlns:w16cex="http://schemas.microsoft.com/office/word/2018/wordml/cex" xmlns:w16cid="http://schemas.microsoft.com/office/word/2016/wordml/cid" xmlns:w16="http://schemas.microsoft.com/office/word/2018/wordml" xmlns:w16du="http://schemas.microsoft.com/office/word/2023/wordml/word16du" xmlns:w16sdtdh="http://schemas.microsoft.com/office/word/2020/wordml/sdtdatahash" xmlns:w16sdtfl="http://schemas.microsoft.com/office/word/2024/wordml/sdtformatlock" xmlns:w16se="http://schemas.microsoft.com/office/word/2015/wordml/symex" mc:Ignorable="w14 w15 w16se w16cid w16 w16cex w16sdtdh w16sdtfl w16du">
+<w:styles xmlns:mc="http://schemas.openxmlformats.org/markup-compatibility/2006" xmlns:r="http://schemas.openxmlformats.org/officeDocument/2006/relationships" xmlns:w="http://schemas.openxmlformats.org/wordprocessingml/2006/main" xmlns:w14="http://schemas.microsoft.com/office/word/2010/wordml" xmlns:w15="http://schemas.microsoft.com/office/word/2012/wordml" xmlns:w16cid="http://schemas.microsoft.com/office/word/2016/wordml/cid" xmlns:w16se="http://schemas.microsoft.com/office/word/2015/wordml/symex" mc:Ignorable="w14 w15 w16se w16cid">
   <w:docDefaults>
     <w:rPrDefault>
       <w:rPr>
@@ -4413,7 +4460,7 @@
     </w:rPrDefault>
     <w:pPrDefault/>
   </w:docDefaults>
-  <w:latentStyles w:defLockedState="0" w:defUIPriority="99" w:defSemiHidden="0" w:defUnhideWhenUsed="0" w:defQFormat="0" w:count="376">
+  <w:latentStyles w:defLockedState="0" w:defUIPriority="99" w:defSemiHidden="0" w:defUnhideWhenUsed="0" w:defQFormat="0" w:count="375">
     <w:lsdException w:name="Normal" w:uiPriority="0" w:qFormat="1"/>
     <w:lsdException w:name="heading 1" w:uiPriority="9" w:qFormat="1"/>
     <w:lsdException w:name="heading 2" w:semiHidden="1" w:uiPriority="9" w:unhideWhenUsed="1" w:qFormat="1"/>
@@ -4789,7 +4836,6 @@
     <w:lsdException w:name="Smart Hyperlink" w:semiHidden="1" w:unhideWhenUsed="1"/>
     <w:lsdException w:name="Hashtag" w:semiHidden="1" w:unhideWhenUsed="1"/>
     <w:lsdException w:name="Unresolved Mention" w:semiHidden="1" w:unhideWhenUsed="1"/>
-    <w:lsdException w:name="Smart Link" w:semiHidden="1" w:unhideWhenUsed="1"/>
   </w:latentStyles>
   <w:style w:type="paragraph" w:default="1" w:styleId="Normal">
     <w:name w:val="Normal"/>

</xml_diff>